<commit_message>
Fix composite script usage in docx and markdown
</commit_message>
<xml_diff>
--- a/1_Introduction/1_Introduction_2015.docx
+++ b/1_Introduction/1_Introduction_2015.docx
@@ -2197,12 +2197,12 @@
           <wp:inline distB="114300" distT="114300" distL="114300" distR="114300">
             <wp:extent cx="5600700" cy="2133600"/>
             <wp:effectExtent b="0" l="0" r="0" t="0"/>
-            <wp:docPr id="1" name="image10.png"/>
+            <wp:docPr id="1" name="image12.png"/>
             <a:graphic>
               <a:graphicData uri="http://schemas.openxmlformats.org/drawingml/2006/picture">
                 <pic:pic>
                   <pic:nvPicPr>
-                    <pic:cNvPr id="0" name="image10.png"/>
+                    <pic:cNvPr id="0" name="image12.png"/>
                     <pic:cNvPicPr preferRelativeResize="0"/>
                   </pic:nvPicPr>
                   <pic:blipFill>
@@ -5922,7 +5922,7 @@
           <w:highlight w:val="black"/>
           <w:rtl w:val="0"/>
         </w:rPr>
-        <w:t xml:space="preserve">image_composites.py -algo [algorithm] -o [output_name] [image1] [image2] [image3] [etc]</w:t>
+        <w:t xml:space="preserve">image_composites.py --algo [algorithm] [image1] [image2] [image3] [etc] [output_name]  </w:t>
       </w:r>
       <w:r>
         <w:rPr>
@@ -5980,7 +5980,7 @@
           <w:highlight w:val="black"/>
           <w:rtl w:val="0"/>
         </w:rPr>
-        <w:t xml:space="preserve">image_composites.py -algo maxNDVI -o image_composite.tif i*/i*tif</w:t>
+        <w:t xml:space="preserve">image_composites.py --algo maxNDVI i*/i*tif image_composite.tif</w:t>
       </w:r>
       <w:r>
         <w:rPr>

</xml_diff>